<commit_message>
ran pls and stepwise
</commit_message>
<xml_diff>
--- a/manuscript/manu-v1.docx
+++ b/manuscript/manu-v1.docx
@@ -88,7 +88,15 @@
         <w:t>3</w:t>
       </w:r>
       <w:r>
-        <w:t>, Sotirios Archontoulis</w:t>
+        <w:t xml:space="preserve">, </w:t>
+      </w:r>
+      <w:proofErr w:type="spellStart"/>
+      <w:r>
+        <w:t>Sotirios</w:t>
+      </w:r>
+      <w:proofErr w:type="spellEnd"/>
+      <w:r>
+        <w:t xml:space="preserve"> Archontoulis</w:t>
       </w:r>
       <w:r>
         <w:rPr>
@@ -161,12 +169,21 @@
       <w:r>
         <w:t>(</w:t>
       </w:r>
+      <w:proofErr w:type="spellStart"/>
       <w:r>
         <w:rPr>
           <w:i/>
           <w:iCs/>
         </w:rPr>
-        <w:t>Zea mays</w:t>
+        <w:t>Zea</w:t>
+      </w:r>
+      <w:proofErr w:type="spellEnd"/>
+      <w:r>
+        <w:rPr>
+          <w:i/>
+          <w:iCs/>
+        </w:rPr>
+        <w:t xml:space="preserve"> mays</w:t>
       </w:r>
       <w:r>
         <w:t xml:space="preserve">) </w:t>
@@ -720,7 +737,15 @@
         <w:t xml:space="preserve">(N) </w:t>
       </w:r>
       <w:r>
-        <w:t xml:space="preserve">rates the penalty at a single site can vary from 0% to over 50% depending on the year (CITE). The penalty is the result of a complex interaction between soils, management, and weather (Al Kaisi et al. 2016, others). Several studies have examined factors associated with the continuous </w:t>
+        <w:t xml:space="preserve">rates the penalty at a single site can vary from 0% to over 50% depending on the year (CITE). The penalty is the result of a complex interaction between soils, management, and weather (Al </w:t>
+      </w:r>
+      <w:proofErr w:type="spellStart"/>
+      <w:r>
+        <w:t>Kaisi</w:t>
+      </w:r>
+      <w:proofErr w:type="spellEnd"/>
+      <w:r>
+        <w:t xml:space="preserve"> et al. 2016, others). Several studies have examined factors associated with the continuous </w:t>
       </w:r>
       <w:r>
         <w:t>maize</w:t>
@@ -773,7 +798,15 @@
     </w:p>
     <w:p>
       <w:r>
-        <w:t>Many bio-physical process-based models are available for simulating agricultural systems (SALUS, DAYCENT, APSIM, CropSys, blah blah). The majority of cropping systems models focus on simulating abiotic processes, with the assumption that disease and pests are adequately controlled</w:t>
+        <w:t xml:space="preserve">Many bio-physical process-based models are available for simulating agricultural systems (SALUS, DAYCENT, APSIM, </w:t>
+      </w:r>
+      <w:proofErr w:type="spellStart"/>
+      <w:r>
+        <w:t>CropSys</w:t>
+      </w:r>
+      <w:proofErr w:type="spellEnd"/>
+      <w:r>
+        <w:t>, blah blah). The majority of cropping systems models focus on simulating abiotic processes, with the assumption that disease and pests are adequately controlled</w:t>
       </w:r>
       <w:r>
         <w:t xml:space="preserve"> (CITE)</w:t>
@@ -2255,8 +2288,13 @@
             <w:pPr>
               <w:jc w:val="center"/>
             </w:pPr>
-            <w:r>
-              <w:t>McNay, IA</w:t>
+            <w:proofErr w:type="spellStart"/>
+            <w:r>
+              <w:t>McNay</w:t>
+            </w:r>
+            <w:proofErr w:type="spellEnd"/>
+            <w:r>
+              <w:t>, IA</w:t>
             </w:r>
           </w:p>
         </w:tc>
@@ -3825,24 +3863,64 @@
     </w:p>
     <w:p>
       <w:r>
-        <w:t xml:space="preserve">All modelling was done using APSIM v.10 with the SWIM module, XX, XX. Soils were built using SSURGO data (CITE) and adjusted </w:t>
+        <w:t>All modelling was done using APSIM v.10 with the SWIM module</w:t>
+      </w:r>
+      <w:r>
+        <w:t xml:space="preserve"> and custom scripts to simulate water table dynamics (CITE). S</w:t>
+      </w:r>
+      <w:r>
+        <w:t>oil</w:t>
+      </w:r>
+      <w:r>
+        <w:t xml:space="preserve"> profiles</w:t>
+      </w:r>
+      <w:r>
+        <w:t xml:space="preserve"> were built using SSURGO data (CITE) and adjusted </w:t>
       </w:r>
       <w:r>
         <w:t>using</w:t>
       </w:r>
       <w:r>
-        <w:t xml:space="preserve"> on-site measurements as they were available. All management activities were taken from field logs. Individual maize cultivars were built to reflect maturity groups</w:t>
-      </w:r>
-      <w:r>
-        <w:t xml:space="preserve"> of maize. Soybean cultivars XX</w:t>
+        <w:t xml:space="preserve"> on-site measurements as they were available. All management activities were taken from field logs. </w:t>
+      </w:r>
+      <w:r>
+        <w:t>The maize phase was simulated using the XX model, and i</w:t>
+      </w:r>
+      <w:r>
+        <w:t>ndividual maize cultivars were built to reflect maturity groups</w:t>
+      </w:r>
+      <w:r>
+        <w:t xml:space="preserve"> of </w:t>
+      </w:r>
+      <w:r>
+        <w:t>each variety used</w:t>
       </w:r>
       <w:r>
         <w:t xml:space="preserve">. </w:t>
+      </w:r>
+      <w:r>
+        <w:t>The soybean phase was simulated using XX</w:t>
+      </w:r>
+      <w:r>
+        <w:t xml:space="preserve">. </w:t>
+      </w:r>
+      <w:r>
+        <w:t xml:space="preserve">For each site, simulations were run using an X year spin-up of a generic maize/soybean rotation with X kg ha-1 of fertilization, followed </w:t>
+      </w:r>
+      <w:r>
+        <w:lastRenderedPageBreak/>
+        <w:t xml:space="preserve">by experiment-specific management and weather. All models were run sequentially without a yearly soil reset in order to best represent cropping system legacy effects.   </w:t>
       </w:r>
     </w:p>
     <w:p>
       <w:r>
-        <w:t xml:space="preserve">To explore the potential of changes in </w:t>
+        <w:t xml:space="preserve">To explore the potential </w:t>
+      </w:r>
+      <w:r>
+        <w:t>for</w:t>
+      </w:r>
+      <w:r>
+        <w:t xml:space="preserve"> changes in </w:t>
       </w:r>
       <w:r>
         <w:t xml:space="preserve">model </w:t>
@@ -3860,17 +3938,67 @@
         <w:t>by adjusting nitrogen mineralization</w:t>
       </w:r>
       <w:r>
-        <w:t xml:space="preserve">, etc. (Mitch?). The rotation-calibrated model was then run for the continuous maize </w:t>
-      </w:r>
-      <w:r>
-        <w:lastRenderedPageBreak/>
-        <w:t>system</w:t>
+        <w:t xml:space="preserve">, etc. (Mitch?). The </w:t>
+      </w:r>
+      <w:r>
+        <w:t xml:space="preserve">settings for the </w:t>
+      </w:r>
+      <w:r>
+        <w:t>rotation-calibrated model w</w:t>
+      </w:r>
+      <w:r>
+        <w:t>ere</w:t>
+      </w:r>
+      <w:r>
+        <w:t xml:space="preserve"> then </w:t>
+      </w:r>
+      <w:r>
+        <w:t>used</w:t>
+      </w:r>
+      <w:r>
+        <w:t xml:space="preserve"> for the continuous maize system</w:t>
       </w:r>
       <w:r>
         <w:t xml:space="preserve"> as a baseline</w:t>
       </w:r>
       <w:r>
-        <w:t xml:space="preserve">. Single parameters were adjusted one at a time, and the continuous maize model was re-run to calculate the change in model-predicted continuous maize penalty. </w:t>
+        <w:t xml:space="preserve"> for each site</w:t>
+      </w:r>
+      <w:r>
+        <w:t>. Single parameters were adjusted one at a time</w:t>
+      </w:r>
+      <w:r>
+        <w:t xml:space="preserve"> using the </w:t>
+      </w:r>
+      <w:proofErr w:type="spellStart"/>
+      <w:r>
+        <w:rPr>
+          <w:i/>
+          <w:iCs/>
+        </w:rPr>
+        <w:t>apsimx</w:t>
+      </w:r>
+      <w:proofErr w:type="spellEnd"/>
+      <w:r>
+        <w:t xml:space="preserve"> package (</w:t>
+      </w:r>
+      <w:r>
+        <w:rPr>
+          <w:color w:val="FF0000"/>
+        </w:rPr>
+        <w:t>CITE</w:t>
+      </w:r>
+      <w:r>
+        <w:t>) in R</w:t>
+      </w:r>
+      <w:r>
+        <w:t xml:space="preserve">, and the continuous maize model </w:t>
+      </w:r>
+      <w:r>
+        <w:t xml:space="preserve">for each site </w:t>
+      </w:r>
+      <w:r>
+        <w:t xml:space="preserve">was re-run to calculate the change in model-predicted continuous maize penalty. </w:t>
       </w:r>
     </w:p>
     <w:p>
@@ -3899,7 +4027,15 @@
     </w:p>
     <w:p>
       <w:r>
-        <w:t>All statistical analyses were done using R version 4.0.3 and using the tidyverse collection of packages (</w:t>
+        <w:t xml:space="preserve">All statistical analyses were done using R version 4.0.3 and using the </w:t>
+      </w:r>
+      <w:proofErr w:type="spellStart"/>
+      <w:r>
+        <w:t>tidyverse</w:t>
+      </w:r>
+      <w:proofErr w:type="spellEnd"/>
+      <w:r>
+        <w:t xml:space="preserve"> collection of packages (</w:t>
       </w:r>
       <w:r>
         <w:rPr>
@@ -3908,7 +4044,13 @@
         <w:t>CITE</w:t>
       </w:r>
       <w:r>
-        <w:t xml:space="preserve">). Mixed effects models were fit using the </w:t>
+        <w:t>). Mixed effect</w:t>
+      </w:r>
+      <w:r>
+        <w:t xml:space="preserve"> linear</w:t>
+      </w:r>
+      <w:r>
+        <w:t xml:space="preserve"> models were fit using the </w:t>
       </w:r>
       <w:r>
         <w:rPr>
@@ -3927,15 +4069,35 @@
         <w:t>CITE</w:t>
       </w:r>
       <w:r>
-        <w:t xml:space="preserve">), non-linear models were fit using the </w:t>
-      </w:r>
+        <w:t>)</w:t>
+      </w:r>
+      <w:r>
+        <w:t xml:space="preserve"> with means estimated using the </w:t>
+      </w:r>
+      <w:proofErr w:type="spellStart"/>
       <w:r>
         <w:rPr>
           <w:i/>
           <w:iCs/>
         </w:rPr>
+        <w:t>emmeans</w:t>
+      </w:r>
+      <w:proofErr w:type="spellEnd"/>
+      <w:r>
+        <w:t xml:space="preserve"> package (CITE), and</w:t>
+      </w:r>
+      <w:r>
+        <w:t xml:space="preserve"> non-linear models were fit using the </w:t>
+      </w:r>
+      <w:proofErr w:type="spellStart"/>
+      <w:r>
+        <w:rPr>
+          <w:i/>
+          <w:iCs/>
+        </w:rPr>
         <w:t>nlraa</w:t>
       </w:r>
+      <w:proofErr w:type="spellEnd"/>
       <w:r>
         <w:t xml:space="preserve"> package (</w:t>
       </w:r>
@@ -3947,6 +4109,9 @@
       </w:r>
       <w:r>
         <w:t xml:space="preserve">). Other packages are cited upon mention. </w:t>
+      </w:r>
+      <w:r>
+        <w:t xml:space="preserve">Assumptions of normally distributed errors and equal variance were explored, and Akaike’s Information Criteria (AIC; XX) were used to identify the best models when appropriate. </w:t>
       </w:r>
     </w:p>
     <w:p>
@@ -3984,61 +4149,77 @@
         <w:t xml:space="preserve"> </w:t>
       </w:r>
       <w:r>
+        <w:t>We chose to use a quadratic plateau because it is a commonly used model for yield-N response curves (</w:t>
+      </w:r>
+      <w:r>
+        <w:rPr>
+          <w:color w:val="FF0000"/>
+        </w:rPr>
+        <w:t>CITE</w:t>
+      </w:r>
+      <w:r>
+        <w:t xml:space="preserve">), it converged for the most site-years of our data, and it provided the best fit in the majority of cases. </w:t>
+      </w:r>
+      <w:r>
         <w:t xml:space="preserve">The agronomically-optimum-nitrogen-rate (AONR) is the N-rate at which maximum yields are achieved. The difference between the two system’s yields at the rotated AONR is hereafter referred to as the full penalty. </w:t>
       </w:r>
       <w:r>
         <w:t xml:space="preserve">Using the quadratic plateau method, we separated the full penalty into </w:t>
       </w:r>
       <w:r>
-        <w:t>two components. The N-compensatable penalty is the amount of yield that can be gained by increasing N fertilizer rates above the rotated AONR</w:t>
+        <w:t xml:space="preserve">two components. </w:t>
+      </w:r>
+      <w:r>
+        <w:t xml:space="preserve">The observed penalty is the remaining yield difference after each system is no longer N limited and has reached its maximum yield. </w:t>
+      </w:r>
+      <w:r>
+        <w:t>The N-</w:t>
+      </w:r>
+      <w:proofErr w:type="spellStart"/>
+      <w:r>
+        <w:t>compensatable</w:t>
+      </w:r>
+      <w:proofErr w:type="spellEnd"/>
+      <w:r>
+        <w:t xml:space="preserve"> penalty is the amount of yield that can be gained</w:t>
+      </w:r>
+      <w:r>
+        <w:t xml:space="preserve"> in a continuous maize system</w:t>
+      </w:r>
+      <w:r>
+        <w:t xml:space="preserve"> by </w:t>
+      </w:r>
+      <w:r>
+        <w:t>applying more</w:t>
+      </w:r>
+      <w:r>
+        <w:t xml:space="preserve"> N fertilizer </w:t>
+      </w:r>
+      <w:r>
+        <w:t>than the</w:t>
+      </w:r>
+      <w:r>
+        <w:t xml:space="preserve"> rotated AONR</w:t>
+      </w:r>
+      <w:r>
+        <w:t xml:space="preserve"> value</w:t>
       </w:r>
       <w:r>
         <w:t>.</w:t>
       </w:r>
       <w:r>
-        <w:t xml:space="preserve"> The observed penalty is the remaining yield difference between the two system’s maximum yields. </w:t>
-      </w:r>
-      <w:r>
-        <w:t>The N</w:t>
-      </w:r>
-      <w:r>
-        <w:t>-compensatable</w:t>
-      </w:r>
-      <w:r>
-        <w:t xml:space="preserve"> penalty was estimated as the </w:t>
-      </w:r>
-      <w:r>
-        <w:t xml:space="preserve">difference between the </w:t>
-      </w:r>
-      <w:r>
-        <w:t>continuous</w:t>
-      </w:r>
-      <w:r>
-        <w:t xml:space="preserve"> maize yield</w:t>
-      </w:r>
-      <w:r>
-        <w:t xml:space="preserve"> at the</w:t>
-      </w:r>
-      <w:r>
-        <w:t xml:space="preserve"> rotated</w:t>
-      </w:r>
-      <w:r>
-        <w:t>-</w:t>
-      </w:r>
-      <w:r>
-        <w:t>AONR</w:t>
-      </w:r>
-      <w:r>
         <w:t xml:space="preserve"> </w:t>
       </w:r>
       <w:r>
-        <w:t xml:space="preserve">and the </w:t>
-      </w:r>
-      <w:r>
-        <w:t>maximum continuous maize yield</w:t>
-      </w:r>
-      <w:r>
-        <w:t xml:space="preserve">. </w:t>
+        <w:t>The N-</w:t>
+      </w:r>
+      <w:proofErr w:type="spellStart"/>
+      <w:r>
+        <w:t>compensatable</w:t>
+      </w:r>
+      <w:proofErr w:type="spellEnd"/>
+      <w:r>
+        <w:t xml:space="preserve"> penalty was estimated as the difference between the continuous maize yield at the rotated-AONR and the maximum continuous maize yield. </w:t>
       </w:r>
       <w:r>
         <w:t xml:space="preserve">There is a large amount of uncertainty in AONR estimations with </w:t>
@@ -4047,10 +4228,15 @@
         <w:t>less than 10</w:t>
       </w:r>
       <w:r>
-        <w:t xml:space="preserve"> points of data, and we fully recognize the estimation of the N-</w:t>
-      </w:r>
-      <w:r>
-        <w:t xml:space="preserve">compensatable </w:t>
+        <w:t xml:space="preserve"> points of data, and we recognize the estimation of the N-</w:t>
+      </w:r>
+      <w:proofErr w:type="spellStart"/>
+      <w:r>
+        <w:t>compensatable</w:t>
+      </w:r>
+      <w:proofErr w:type="spellEnd"/>
+      <w:r>
+        <w:t xml:space="preserve"> </w:t>
       </w:r>
       <w:r>
         <w:t xml:space="preserve">penalty is sensitive to the </w:t>
@@ -4059,23 +4245,45 @@
         <w:t xml:space="preserve">rotated </w:t>
       </w:r>
       <w:r>
-        <w:t xml:space="preserve">AONR value; we therefore do not interpret the N-penalty as a robust estimation but rather </w:t>
-      </w:r>
-      <w:r>
-        <w:t>use it as an indication of whether the N-</w:t>
-      </w:r>
+        <w:t>AONR value</w:t>
+      </w:r>
+      <w:r>
+        <w:t xml:space="preserve"> and the shape of the continuous maize yield response to maize</w:t>
+      </w:r>
+      <w:r>
+        <w:t xml:space="preserve">; we therefore do not interpret the N-penalty as a robust estimation but rather </w:t>
+      </w:r>
+      <w:r>
+        <w:t xml:space="preserve">use it </w:t>
+      </w:r>
+      <w:r>
+        <w:t xml:space="preserve">only </w:t>
+      </w:r>
+      <w:r>
+        <w:t>as an indication of whether the N-</w:t>
+      </w:r>
+      <w:proofErr w:type="spellStart"/>
       <w:r>
         <w:t>compensatable</w:t>
       </w:r>
+      <w:proofErr w:type="spellEnd"/>
       <w:r>
         <w:t xml:space="preserve"> and observed penalty are related. </w:t>
       </w:r>
       <w:r>
-        <w:t>The correlation between the two was assessed using a non-parametric Spearman correlation to account for the large uncertainty in the N-</w:t>
-      </w:r>
+        <w:t xml:space="preserve">The correlation between the two </w:t>
+      </w:r>
+      <w:r>
+        <w:t xml:space="preserve">components </w:t>
+      </w:r>
+      <w:r>
+        <w:t>was assessed using a non-parametric Spearman correlation to account for the large uncertainty in the N-</w:t>
+      </w:r>
+      <w:proofErr w:type="spellStart"/>
       <w:r>
         <w:t>compensatable</w:t>
       </w:r>
+      <w:proofErr w:type="spellEnd"/>
       <w:r>
         <w:t xml:space="preserve"> values (</w:t>
       </w:r>
@@ -4229,108 +4437,190 @@
         <w:t xml:space="preserve"> the</w:t>
       </w:r>
       <w:r>
-        <w:t xml:space="preserve"> full penalty into the amount of penalty that is compensated for through additional nitrogen (N) fertilization and the remaining continuous maize penalty that is observed even at high N inputs. Data is from IA-4 2003, original data is presented (circles) connected by a dotted line to aid in viewing, thick lines represent the quadratic plateau non-linear model predictions, and the agronomically-optimum-nitrogen-rate (AONR) for each system (large diamonds)</w:t>
+        <w:t xml:space="preserve"> full penalty into the amount of penalty that is compensated for through additional nitrogen (N) fertilization and the remaining continuous maize penalty that is observed even at high N inputs. Data is from IA-4 2003, original data (circles) </w:t>
+      </w:r>
+      <w:r>
+        <w:t xml:space="preserve">are </w:t>
+      </w:r>
+      <w:r>
+        <w:t xml:space="preserve">connected by a dotted line to aid in viewing, </w:t>
+      </w:r>
+      <w:r>
+        <w:t xml:space="preserve">statistical </w:t>
+      </w:r>
+      <w:r>
+        <w:t>model predictions</w:t>
+      </w:r>
+      <w:r>
+        <w:t xml:space="preserve"> (thick lines)</w:t>
+      </w:r>
+      <w:r>
+        <w:t xml:space="preserve"> and the </w:t>
+      </w:r>
+      <w:r>
+        <w:t xml:space="preserve">estimated </w:t>
+      </w:r>
+      <w:r>
+        <w:t>agronomically-optimum-nitrogen-rate (AONR) for each system (large diamonds)</w:t>
+      </w:r>
+      <w:r>
+        <w:t xml:space="preserve"> are estimated from quadratic plateau fits</w:t>
       </w:r>
     </w:p>
     <w:p>
       <w:r>
-        <w:t xml:space="preserve">Changes in </w:t>
-      </w:r>
-      <w:r>
-        <w:t xml:space="preserve">maximum </w:t>
-      </w:r>
-      <w:r>
-        <w:t>maize yields</w:t>
-      </w:r>
-      <w:r>
-        <w:t xml:space="preserve"> and the observed penalty</w:t>
-      </w:r>
-      <w:r>
-        <w:t xml:space="preserve"> over time were assessed using a mixed effect linear model. </w:t>
-      </w:r>
-      <w:r>
-        <w:t xml:space="preserve">For the maximum yield analysis, maximum yields </w:t>
-      </w:r>
-      <w:r>
-        <w:t xml:space="preserve">were the response variable with a fixed effect of cropping system (rotated, continuous), year as a continuous variable, and their interaction, and a random </w:t>
-      </w:r>
-      <w:r>
-        <w:t xml:space="preserve">slope and </w:t>
-      </w:r>
-      <w:r>
-        <w:t xml:space="preserve">intercept for site. Additionally, the relationship within a site was investigated using site as a fixed effect to ensure the overall effect was not masking different within-site patterns. The significance of the change in penalty over time was estimated by subtracting the </w:t>
-      </w:r>
-      <w:r>
-        <w:t xml:space="preserve">maximum </w:t>
-      </w:r>
-      <w:r>
-        <w:t xml:space="preserve">continuous maize yields from the </w:t>
-      </w:r>
-      <w:r>
-        <w:t xml:space="preserve">maximum </w:t>
-      </w:r>
-      <w:r>
-        <w:t>rotated maize yields in each site-year</w:t>
-      </w:r>
-      <w:r>
-        <w:t xml:space="preserve"> </w:t>
-      </w:r>
-      <w:r>
-        <w:t xml:space="preserve">and fitting a mixed effect linear model with the penalty as the response variable, year as a fixed effect, and a random intercept </w:t>
-      </w:r>
-      <w:r>
-        <w:t xml:space="preserve">and slope </w:t>
-      </w:r>
-      <w:r>
-        <w:t xml:space="preserve">for site. </w:t>
+        <w:t xml:space="preserve">The percentage of the full penalty that was compensated through additional N fertilization was calculated for each site-year, and the </w:t>
+      </w:r>
+      <w:r>
+        <w:t xml:space="preserve">conditional </w:t>
+      </w:r>
+      <w:r>
+        <w:t>value for each site was estimated using a mixed effects linear model with the percentage as the response variable</w:t>
+      </w:r>
+      <w:r>
+        <w:t xml:space="preserve">, site and a year-factor as random intercepts.  </w:t>
       </w:r>
     </w:p>
     <w:p>
       <w:r>
-        <w:t>Overall m</w:t>
-      </w:r>
-      <w:r>
-        <w:t xml:space="preserve">aximum </w:t>
-      </w:r>
-      <w:r>
-        <w:t xml:space="preserve">yields of each system were compared using a mixed effect model with </w:t>
-      </w:r>
-      <w:r>
-        <w:t xml:space="preserve">the </w:t>
-      </w:r>
-      <w:r>
-        <w:t>max</w:t>
-      </w:r>
-      <w:r>
-        <w:t>-</w:t>
-      </w:r>
-      <w:r>
-        <w:t xml:space="preserve">yield as the response variable, cropping system as a fixed effect, and a random intercept for both site and </w:t>
-      </w:r>
-      <w:r>
-        <w:t xml:space="preserve">a </w:t>
-      </w:r>
-      <w:r>
-        <w:t>year</w:t>
-      </w:r>
-      <w:r>
-        <w:t xml:space="preserve"> factor</w:t>
-      </w:r>
-      <w:r>
-        <w:t>.</w:t>
-      </w:r>
-      <w:r>
-        <w:t xml:space="preserve"> The mean continuous penalty was estimated using a mixed effects model with site and year as a factor as random intercepts. </w:t>
+        <w:t xml:space="preserve">Changes in </w:t>
+      </w:r>
+      <w:r>
+        <w:t xml:space="preserve">maximum </w:t>
+      </w:r>
+      <w:r>
+        <w:t>maize yields</w:t>
+      </w:r>
+      <w:r>
+        <w:t xml:space="preserve"> and the observed penalty</w:t>
+      </w:r>
+      <w:r>
+        <w:t xml:space="preserve"> over time were assessed using a mixed effect linear model. </w:t>
+      </w:r>
+      <w:r>
+        <w:t xml:space="preserve">For the maximum yield analysis, maximum yields </w:t>
+      </w:r>
+      <w:r>
+        <w:t xml:space="preserve">were the response variable with a fixed effect of cropping system (rotated, continuous), year as a continuous variable, and their interaction, and a random </w:t>
+      </w:r>
+      <w:r>
+        <w:t>slope</w:t>
+      </w:r>
+      <w:r>
+        <w:t xml:space="preserve"> for each site-year</w:t>
+      </w:r>
+      <w:r>
+        <w:t xml:space="preserve"> and </w:t>
+      </w:r>
+      <w:r>
+        <w:t xml:space="preserve">a random </w:t>
+      </w:r>
+      <w:r>
+        <w:t xml:space="preserve">intercept for site. Additionally, the relationship within a site was investigated using </w:t>
+      </w:r>
+      <w:r>
+        <w:t xml:space="preserve">a site-by-year interaction </w:t>
+      </w:r>
+      <w:r>
+        <w:t xml:space="preserve">to ensure the overall effect was not masking different within-site patterns. The significance of the change in penalty over time was estimated by subtracting the </w:t>
+      </w:r>
+      <w:r>
+        <w:t xml:space="preserve">maximum </w:t>
+      </w:r>
+      <w:r>
+        <w:t xml:space="preserve">continuous maize yields from the </w:t>
+      </w:r>
+      <w:r>
+        <w:t xml:space="preserve">maximum </w:t>
+      </w:r>
+      <w:r>
+        <w:t xml:space="preserve">rotated maize yields </w:t>
+      </w:r>
+      <w:r>
+        <w:t>at</w:t>
+      </w:r>
+      <w:r>
+        <w:t xml:space="preserve"> each site-year</w:t>
+      </w:r>
+      <w:r>
+        <w:t xml:space="preserve"> </w:t>
+      </w:r>
+      <w:r>
+        <w:t>and fitting a mixed effect linear model with the penalty as the response variable, year as a fixed effect, and a random</w:t>
+      </w:r>
+      <w:r>
+        <w:t xml:space="preserve"> slope for each site-year and a random</w:t>
+      </w:r>
+      <w:r>
+        <w:t xml:space="preserve"> intercept for site. </w:t>
       </w:r>
     </w:p>
     <w:p>
       <w:r>
-        <w:t xml:space="preserve">The contributions of site and year to variation in </w:t>
+        <w:t>Overall m</w:t>
+      </w:r>
+      <w:r>
+        <w:t xml:space="preserve">aximum </w:t>
+      </w:r>
+      <w:r>
+        <w:t xml:space="preserve">yields of each system were compared using a mixed effect model with </w:t>
       </w:r>
       <w:r>
         <w:t xml:space="preserve">the </w:t>
       </w:r>
       <w:r>
+        <w:t>max</w:t>
+      </w:r>
+      <w:r>
+        <w:t>-</w:t>
+      </w:r>
+      <w:r>
+        <w:t xml:space="preserve">yield as the response variable, cropping system as a fixed effect, and a random intercept for both site and </w:t>
+      </w:r>
+      <w:r>
+        <w:t xml:space="preserve">a </w:t>
+      </w:r>
+      <w:r>
+        <w:t>year</w:t>
+      </w:r>
+      <w:r>
+        <w:t xml:space="preserve"> factor</w:t>
+      </w:r>
+      <w:r>
+        <w:t>.</w:t>
+      </w:r>
+      <w:r>
+        <w:t xml:space="preserve"> We included a year factor because it significantly improved the model fit, and exploratory </w:t>
+      </w:r>
+      <w:r>
+        <w:lastRenderedPageBreak/>
+        <w:t xml:space="preserve">analysis indicated that the air temperatures of each site were clustered by year. For example, 2012 was a warm year at every site (supplementary material); including a year factor in the statistical model successfully accounted for variation. </w:t>
+      </w:r>
+      <w:r>
+        <w:t xml:space="preserve">The mean continuous penalty was estimated using a mixed effects model with site and </w:t>
+      </w:r>
+      <w:r>
+        <w:t xml:space="preserve">a </w:t>
+      </w:r>
+      <w:r>
+        <w:t xml:space="preserve">year factor as random intercepts. </w:t>
+      </w:r>
+      <w:r>
+        <w:t>T</w:t>
+      </w:r>
+      <w:r>
+        <w:t xml:space="preserve">he contributions of site and </w:t>
+      </w:r>
+      <w:r>
+        <w:t>year-factor</w:t>
+      </w:r>
+      <w:r>
+        <w:t xml:space="preserve"> to variation in </w:t>
+      </w:r>
+      <w:r>
+        <w:t xml:space="preserve">the </w:t>
+      </w:r>
+      <w:r>
         <w:t xml:space="preserve">observed continuous </w:t>
       </w:r>
       <w:r>
@@ -4339,6 +4629,7 @@
       <w:r>
         <w:t xml:space="preserve">assessed using the </w:t>
       </w:r>
+      <w:proofErr w:type="spellStart"/>
       <w:r>
         <w:rPr>
           <w:i/>
@@ -4346,6 +4637,7 @@
         </w:rPr>
         <w:t>reptR</w:t>
       </w:r>
+      <w:proofErr w:type="spellEnd"/>
       <w:r>
         <w:t xml:space="preserve"> package</w:t>
       </w:r>
@@ -4367,17 +4659,28 @@
     </w:p>
     <w:p>
       <w:r>
-        <w:lastRenderedPageBreak/>
         <w:t>To identify soil, weather, and management associations with the continuous maize penalty</w:t>
       </w:r>
       <w:r>
-        <w:t>, we assembled a dataset with various metrics important to maize production in the Midwest (see supplementary material for full list). We performed both a principal component analysis (PCA, cite) and created a correlation matrix to create a set of predictors that have less than a XX Pearson’s correlation with each other (</w:t>
+        <w:t xml:space="preserve">, we assembled a dataset with various metrics important to maize production in the Midwest (see supplementary material for full list). We performed both a principal component analysis (PCA, cite) and created a correlation matrix to create a set of </w:t>
+      </w:r>
+      <w:r>
+        <w:t xml:space="preserve">independent </w:t>
+      </w:r>
+      <w:r>
+        <w:t>predictors that have less than a XX Pearson’s correlation with each other (</w:t>
       </w:r>
       <w:r>
         <w:rPr>
           <w:color w:val="FF0000"/>
         </w:rPr>
-        <w:t>see supplementary material? Should I include it?</w:t>
+        <w:t>see supplementary material</w:t>
+      </w:r>
+      <w:r>
+        <w:rPr>
+          <w:color w:val="FF0000"/>
+        </w:rPr>
+        <w:t xml:space="preserve"> for full initial list</w:t>
       </w:r>
       <w:r>
         <w:t>). The resulting predictor set was used in both stepwise model selection using Bayesian Information Criteria (</w:t>
@@ -4411,22 +4714,100 @@
         <w:t>)</w:t>
       </w:r>
       <w:r>
-        <w:t xml:space="preserve"> to identify predictors associated with the penalties</w:t>
+        <w:t xml:space="preserve"> to identify predictors associated with the </w:t>
+      </w:r>
+      <w:r>
+        <w:t xml:space="preserve">observed </w:t>
+      </w:r>
+      <w:r>
+        <w:t>penalties</w:t>
       </w:r>
       <w:r>
         <w:t xml:space="preserve">. </w:t>
+      </w:r>
+      <w:r>
+        <w:t xml:space="preserve">The number of included components in the PLS regression (two components) was determined based on visual inspection of the root-mean-squared-error by component plot. The importance of each predictor was estimated using the </w:t>
+      </w:r>
+      <w:proofErr w:type="spellStart"/>
+      <w:r>
+        <w:t>varImp</w:t>
+      </w:r>
+      <w:proofErr w:type="spellEnd"/>
+      <w:r>
+        <w:t xml:space="preserve"> function of the </w:t>
+      </w:r>
+      <w:r>
+        <w:rPr>
+          <w:i/>
+          <w:iCs/>
+          <w:color w:val="FF0000"/>
+        </w:rPr>
+        <w:t>caret</w:t>
+      </w:r>
+      <w:r>
+        <w:t xml:space="preserve"> package (</w:t>
+      </w:r>
+      <w:r>
+        <w:rPr>
+          <w:color w:val="FF0000"/>
+        </w:rPr>
+        <w:t>CITE</w:t>
+      </w:r>
+      <w:r>
+        <w:t>), which uses the</w:t>
+      </w:r>
+      <w:r>
+        <w:t xml:space="preserve"> sums of the absolute regression coefficients</w:t>
+      </w:r>
+      <w:r>
+        <w:t xml:space="preserve"> weighted </w:t>
+      </w:r>
+      <w:r>
+        <w:t>proportionally to the reduction in the sums of squares</w:t>
+      </w:r>
+      <w:r>
+        <w:t xml:space="preserve">. </w:t>
+      </w:r>
+      <w:r>
+        <w:t xml:space="preserve">The robustness of the results was assessed by running each model on a predictor set where one predictor was removed at a time. </w:t>
       </w:r>
     </w:p>
     <w:p>
+      <w:pPr>
+        <w:pStyle w:val="Caption"/>
+        <w:keepNext/>
+      </w:pPr>
+      <w:r>
+        <w:lastRenderedPageBreak/>
+        <w:t xml:space="preserve">Table </w:t>
+      </w:r>
+      <w:fldSimple w:instr=" SEQ Table \* ARABIC ">
+        <w:r>
+          <w:rPr>
+            <w:noProof/>
+          </w:rPr>
+          <w:t>2</w:t>
+        </w:r>
+      </w:fldSimple>
+      <w:r>
+        <w:t xml:space="preserve"> </w:t>
+      </w:r>
+      <w:r>
+        <w:t>An ugly version of the table I could include if you think it’s helpful. Could separate it into soil, weather, other</w:t>
+      </w:r>
+      <w:r>
+        <w:t>. Should add a column with justification for inclusion</w:t>
+      </w:r>
+    </w:p>
+    <w:p>
       <w:r>
         <w:rPr>
           <w:noProof/>
         </w:rPr>
-        <w:lastRenderedPageBreak/>
         <w:drawing>
-          <wp:inline distT="0" distB="0" distL="0" distR="0" wp14:anchorId="59CBF53C" wp14:editId="7FA22596">
-            <wp:extent cx="5668010" cy="8229600"/>
-            <wp:effectExtent l="0" t="0" r="8890" b="0"/>
+          <wp:inline distT="0" distB="0" distL="0" distR="0" wp14:anchorId="59CBF53C" wp14:editId="38B47504">
+            <wp:extent cx="4405745" cy="6396869"/>
+            <wp:effectExtent l="0" t="0" r="0" b="4445"/>
             <wp:docPr id="28" name="Picture 28" descr="Table&#10;&#10;Description automatically generated"/>
             <wp:cNvGraphicFramePr>
               <a:graphicFrameLocks xmlns:a="http://schemas.openxmlformats.org/drawingml/2006/main" noChangeAspect="1"/>
@@ -4441,7 +4822,7 @@
                     </pic:cNvPicPr>
                   </pic:nvPicPr>
                   <pic:blipFill>
-                    <a:blip r:embed="rId8">
+                    <a:blip r:embed="rId8" cstate="print">
                       <a:extLst>
                         <a:ext uri="{28A0092B-C50C-407E-A947-70E740481C1C}">
                           <a14:useLocalDpi xmlns:a14="http://schemas.microsoft.com/office/drawing/2010/main" val="0"/>
@@ -4456,7 +4837,7 @@
                   <pic:spPr bwMode="auto">
                     <a:xfrm>
                       <a:off x="0" y="0"/>
-                      <a:ext cx="5668010" cy="8229600"/>
+                      <a:ext cx="4408471" cy="6400827"/>
                     </a:xfrm>
                     <a:prstGeom prst="rect">
                       <a:avLst/>
@@ -4501,6 +4882,7 @@
         <w:pStyle w:val="Heading2"/>
       </w:pPr>
       <w:r>
+        <w:lastRenderedPageBreak/>
         <w:t>Experimental data</w:t>
       </w:r>
     </w:p>
@@ -4527,13 +4909,19 @@
         <w:t xml:space="preserve">at a rate of </w:t>
       </w:r>
       <w:r>
+        <w:t>0.</w:t>
+      </w:r>
+      <w:r>
         <w:t>2</w:t>
       </w:r>
       <w:r>
-        <w:t>13</w:t>
-      </w:r>
-      <w:r>
-        <w:t xml:space="preserve"> k</w:t>
+        <w:t>1</w:t>
+      </w:r>
+      <w:r>
+        <w:t xml:space="preserve"> </w:t>
+      </w:r>
+      <w:r>
+        <w:t>M</w:t>
       </w:r>
       <w:r>
         <w:t>g ha</w:t>
@@ -4551,7 +4939,7 @@
         <w:t>(SE:</w:t>
       </w:r>
       <w:r>
-        <w:t>36</w:t>
+        <w:t>0.04</w:t>
       </w:r>
       <w:r>
         <w:t>)</w:t>
@@ -4717,28 +5105,10 @@
       </w:r>
     </w:p>
     <w:p>
-      <w:pPr>
-        <w:pStyle w:val="m-5394878258787082074msolistparagraph"/>
-        <w:shd w:val="clear" w:color="auto" w:fill="FFFFFF"/>
-        <w:spacing w:before="0" w:beforeAutospacing="0" w:after="0" w:afterAutospacing="0"/>
-        <w:ind w:left="360"/>
-        <w:rPr>
-          <w:rFonts w:ascii="Calibri" w:hAnsi="Calibri" w:cs="Calibri"/>
-          <w:color w:val="222222"/>
-        </w:rPr>
-      </w:pPr>
-      <w:r>
-        <w:rPr>
-          <w:rFonts w:ascii="Calibri" w:hAnsi="Calibri" w:cs="Calibri"/>
-          <w:color w:val="222222"/>
-        </w:rPr>
+      <w:r>
         <w:t xml:space="preserve">Results from the quadratic plateau estimations of the N-compensated penalty and observed penalty show N fertilization eliminated the continuous maize penalty </w:t>
       </w:r>
       <w:r>
-        <w:rPr>
-          <w:rFonts w:ascii="Calibri" w:hAnsi="Calibri" w:cs="Calibri"/>
-          <w:color w:val="222222"/>
-        </w:rPr>
         <w:t xml:space="preserve">in only 6 of the 157 sites years. In 70% of the site-years, the increase in yield with additional N fertilization was less than the remaining observed penalty, with the N-compensated penalty averaging 0.43 Mg ha-1 and the observed penalty averaging 0.93 Mg ha-1, respectively. </w:t>
       </w:r>
     </w:p>
@@ -4808,20 +5178,12 @@
     <w:p>
       <w:pPr>
         <w:pStyle w:val="Caption"/>
-        <w:rPr>
-          <w:b/>
-          <w:bCs/>
-          <w:color w:val="222222"/>
-        </w:rPr>
       </w:pPr>
       <w:r>
         <w:t xml:space="preserve">Figure </w:t>
       </w:r>
       <w:fldSimple w:instr=" SEQ Figure \* ARABIC ">
         <w:r>
-          <w:rPr>
-            <w:noProof/>
-          </w:rPr>
           <w:t>4</w:t>
         </w:r>
       </w:fldSimple>
@@ -4829,154 +5191,75 @@
         <w:t xml:space="preserve"> </w:t>
       </w:r>
       <w:r>
-        <w:rPr>
-          <w:sz w:val="24"/>
-          <w:szCs w:val="24"/>
-        </w:rPr>
         <w:t>(</w:t>
       </w:r>
       <w:r>
-        <w:rPr>
-          <w:i/>
-          <w:sz w:val="24"/>
-          <w:szCs w:val="24"/>
-        </w:rPr>
         <w:t>Left</w:t>
       </w:r>
       <w:r>
-        <w:rPr>
-          <w:sz w:val="24"/>
-          <w:szCs w:val="24"/>
-        </w:rPr>
         <w:t xml:space="preserve">) </w:t>
       </w:r>
       <w:r>
-        <w:rPr>
-          <w:sz w:val="24"/>
-          <w:szCs w:val="24"/>
-        </w:rPr>
         <w:t xml:space="preserve">Pyramid plot </w:t>
       </w:r>
       <w:r>
-        <w:rPr>
-          <w:sz w:val="24"/>
-          <w:szCs w:val="24"/>
-        </w:rPr>
         <w:t xml:space="preserve">of </w:t>
       </w:r>
       <w:r>
-        <w:rPr>
-          <w:sz w:val="24"/>
-          <w:szCs w:val="24"/>
-        </w:rPr>
         <w:t xml:space="preserve">each </w:t>
       </w:r>
       <w:r>
-        <w:rPr>
-          <w:sz w:val="24"/>
-          <w:szCs w:val="24"/>
-        </w:rPr>
         <w:t xml:space="preserve">penalty type </w:t>
       </w:r>
       <w:r>
-        <w:rPr>
-          <w:sz w:val="24"/>
-          <w:szCs w:val="24"/>
-        </w:rPr>
         <w:t xml:space="preserve">by site-year, ordered </w:t>
       </w:r>
       <w:r>
-        <w:rPr>
-          <w:sz w:val="24"/>
-          <w:szCs w:val="24"/>
-        </w:rPr>
         <w:t>by</w:t>
       </w:r>
       <w:r>
-        <w:rPr>
-          <w:sz w:val="24"/>
-          <w:szCs w:val="24"/>
-        </w:rPr>
         <w:t xml:space="preserve"> </w:t>
       </w:r>
       <w:r>
-        <w:rPr>
-          <w:sz w:val="24"/>
-          <w:szCs w:val="24"/>
-        </w:rPr>
         <w:t>observed yield penalty</w:t>
       </w:r>
       <w:r>
-        <w:rPr>
-          <w:sz w:val="24"/>
-          <w:szCs w:val="24"/>
-        </w:rPr>
         <w:t xml:space="preserve">; </w:t>
       </w:r>
       <w:r>
-        <w:rPr>
-          <w:sz w:val="24"/>
-          <w:szCs w:val="24"/>
-        </w:rPr>
         <w:t xml:space="preserve">undetermined indicates </w:t>
       </w:r>
       <w:r>
-        <w:rPr>
-          <w:sz w:val="24"/>
-          <w:szCs w:val="24"/>
-        </w:rPr>
-        <w:t>quadratic plateaus failed to fit a given site year’s data</w:t>
-      </w:r>
-      <w:r>
-        <w:rPr>
-          <w:sz w:val="24"/>
-          <w:szCs w:val="24"/>
-        </w:rPr>
-        <w:t xml:space="preserve"> (</w:t>
-      </w:r>
-      <w:r>
-        <w:rPr>
-          <w:i/>
-          <w:iCs w:val="0"/>
-          <w:sz w:val="24"/>
-          <w:szCs w:val="24"/>
-        </w:rPr>
-        <w:t>Right</w:t>
-      </w:r>
-      <w:r>
-        <w:rPr>
-          <w:sz w:val="24"/>
-          <w:szCs w:val="24"/>
-        </w:rPr>
-        <w:t>) F</w:t>
-      </w:r>
-      <w:r>
-        <w:rPr>
-          <w:sz w:val="24"/>
-          <w:szCs w:val="24"/>
-        </w:rPr>
+        <w:t xml:space="preserve">quadratic plateaus failed to </w:t>
+      </w:r>
+      <w:r>
+        <w:t>converge</w:t>
+      </w:r>
+      <w:r>
+        <w:t xml:space="preserve"> (Right) F</w:t>
+      </w:r>
+      <w:r>
         <w:t xml:space="preserve">requency distributions of the size of </w:t>
       </w:r>
       <w:r>
-        <w:rPr>
-          <w:sz w:val="24"/>
-          <w:szCs w:val="24"/>
-        </w:rPr>
         <w:t>the nitrogen</w:t>
       </w:r>
       <w:r>
-        <w:rPr>
-          <w:sz w:val="24"/>
-          <w:szCs w:val="24"/>
-        </w:rPr>
-        <w:t>-compensatable</w:t>
-      </w:r>
-      <w:r>
-        <w:rPr>
-          <w:sz w:val="24"/>
-          <w:szCs w:val="24"/>
-        </w:rPr>
-        <w:t xml:space="preserve"> (yellow) and observed yield penalties (light blue)</w:t>
+        <w:t>-</w:t>
+      </w:r>
+      <w:proofErr w:type="spellStart"/>
+      <w:r>
+        <w:t>compensatable</w:t>
+      </w:r>
+      <w:proofErr w:type="spellEnd"/>
+      <w:r>
+        <w:t xml:space="preserve"> (yellow) and observed yield penalties (</w:t>
+      </w:r>
+      <w:r>
+        <w:t>green</w:t>
+      </w:r>
+      <w:r>
+        <w:t>)</w:t>
       </w:r>
     </w:p>
     <w:p>
@@ -4994,213 +5277,76 @@
       </w:pPr>
     </w:p>
     <w:p>
-      <w:pPr>
-        <w:pStyle w:val="m-5394878258787082074msolistparagraph"/>
-        <w:shd w:val="clear" w:color="auto" w:fill="FFFFFF"/>
-        <w:spacing w:before="0" w:beforeAutospacing="0" w:after="0" w:afterAutospacing="0"/>
-        <w:ind w:left="360"/>
-        <w:rPr>
-          <w:rFonts w:ascii="Calibri" w:hAnsi="Calibri" w:cs="Calibri"/>
-          <w:color w:val="222222"/>
-        </w:rPr>
-      </w:pPr>
-      <w:r>
-        <w:rPr>
-          <w:rFonts w:ascii="Calibri" w:hAnsi="Calibri" w:cs="Calibri"/>
-          <w:color w:val="222222"/>
-        </w:rPr>
+      <w:r>
         <w:t xml:space="preserve">There was no correlation between the </w:t>
       </w:r>
       <w:r>
-        <w:rPr>
-          <w:rFonts w:ascii="Calibri" w:hAnsi="Calibri" w:cs="Calibri"/>
-          <w:color w:val="222222"/>
-        </w:rPr>
         <w:t xml:space="preserve">size of the </w:t>
       </w:r>
       <w:r>
-        <w:rPr>
-          <w:rFonts w:ascii="Calibri" w:hAnsi="Calibri" w:cs="Calibri"/>
-          <w:color w:val="222222"/>
-        </w:rPr>
         <w:t>N-</w:t>
       </w:r>
-      <w:r>
-        <w:rPr>
-          <w:rFonts w:ascii="Calibri" w:hAnsi="Calibri" w:cs="Calibri"/>
-          <w:color w:val="222222"/>
-        </w:rPr>
+      <w:proofErr w:type="spellStart"/>
+      <w:r>
         <w:t>compensatable</w:t>
       </w:r>
-      <w:r>
-        <w:rPr>
-          <w:rFonts w:ascii="Calibri" w:hAnsi="Calibri" w:cs="Calibri"/>
-          <w:color w:val="222222"/>
-        </w:rPr>
-        <w:t xml:space="preserve"> and observed yield penalty.</w:t>
-      </w:r>
-      <w:r>
-        <w:rPr>
-          <w:rFonts w:ascii="Calibri" w:hAnsi="Calibri" w:cs="Calibri"/>
-          <w:color w:val="222222"/>
-        </w:rPr>
+      <w:proofErr w:type="spellEnd"/>
+      <w:r>
+        <w:t xml:space="preserve"> and observed yield penalty</w:t>
+      </w:r>
+      <w:r>
+        <w:t xml:space="preserve"> (supplementary material)</w:t>
+      </w:r>
+      <w:r>
+        <w:t>.</w:t>
+      </w:r>
+      <w:r>
         <w:t xml:space="preserve"> </w:t>
       </w:r>
+      <w:r>
+        <w:t>Site accounted for 12% of the variation in the observed penalty. The year</w:t>
+      </w:r>
+      <w:r>
+        <w:t>-factor</w:t>
+      </w:r>
+      <w:r>
+        <w:t xml:space="preserve"> accounted for an additional 12%, with the site-by-year interaction contributing the remaining 76%. </w:t>
+      </w:r>
+      <w:r>
+        <w:t>Both of t</w:t>
+      </w:r>
+      <w:r>
+        <w:t xml:space="preserve">he predictor-selection models (step-wise, PLS) </w:t>
+      </w:r>
+      <w:r>
+        <w:t>identified the amount of precipitation two weeks before planting and the number of days below -15 deg C between 1-Jan and planting</w:t>
+      </w:r>
+      <w:r>
+        <w:t xml:space="preserve"> as important. PLS importance scores were highest for the pre-plant precipitation, followed by winter cold days</w:t>
+      </w:r>
+      <w:r>
+        <w:t xml:space="preserve">, with both being consistently identified in the leave-one-predictor-out sensitivity analysis. </w:t>
+      </w:r>
+      <w:r>
+        <w:t xml:space="preserve"> </w:t>
+      </w:r>
+      <w:r>
+        <w:t xml:space="preserve">The step-wise regression estimated the penalty increased 37 kg ha-1 (SE: 9.6) for each additional cold day, and increased 9.9 kg ha-1 (SE: 3.0) for each additional mm of precipitation. </w:t>
+      </w:r>
     </w:p>
+    <w:p/>
     <w:p>
-      <w:pPr>
-        <w:pStyle w:val="m-5394878258787082074msolistparagraph"/>
-        <w:shd w:val="clear" w:color="auto" w:fill="FFFFFF"/>
-        <w:spacing w:before="0" w:beforeAutospacing="0" w:after="0" w:afterAutospacing="0"/>
-        <w:ind w:left="360"/>
-        <w:rPr>
-          <w:rFonts w:ascii="Calibri" w:hAnsi="Calibri" w:cs="Calibri"/>
-          <w:color w:val="222222"/>
-        </w:rPr>
-      </w:pPr>
+      <w:r>
+        <w:t>On average, N-fertilization compensated for only 39% of the full penalty</w:t>
+      </w:r>
+      <w:r>
+        <w:t xml:space="preserve"> (Fig. 5)</w:t>
+      </w:r>
+      <w:r>
+        <w:t xml:space="preserve">. </w:t>
+      </w:r>
     </w:p>
-    <w:p>
-      <w:pPr>
-        <w:pStyle w:val="m-5394878258787082074msolistparagraph"/>
-        <w:shd w:val="clear" w:color="auto" w:fill="FFFFFF"/>
-        <w:spacing w:before="0" w:beforeAutospacing="0" w:after="0" w:afterAutospacing="0"/>
-        <w:ind w:left="360"/>
-        <w:rPr>
-          <w:rFonts w:ascii="Calibri" w:hAnsi="Calibri" w:cs="Calibri"/>
-          <w:color w:val="222222"/>
-        </w:rPr>
-      </w:pPr>
-      <w:r>
-        <w:rPr>
-          <w:rFonts w:ascii="Calibri" w:hAnsi="Calibri" w:cs="Calibri"/>
-          <w:color w:val="222222"/>
-        </w:rPr>
-        <w:t>Site accounted for 12% of the variation in the observed penalty. The year accounted for an additional 12%, with the site-by-year interaction contributing the remaining 76%.</w:t>
-      </w:r>
-    </w:p>
-    <w:p>
-      <w:pPr>
-        <w:pStyle w:val="m-5394878258787082074msolistparagraph"/>
-        <w:shd w:val="clear" w:color="auto" w:fill="FFFFFF"/>
-        <w:spacing w:before="0" w:beforeAutospacing="0" w:after="0" w:afterAutospacing="0"/>
-        <w:ind w:left="360"/>
-        <w:rPr>
-          <w:rFonts w:ascii="Calibri" w:hAnsi="Calibri" w:cs="Calibri"/>
-          <w:color w:val="222222"/>
-        </w:rPr>
-      </w:pPr>
-    </w:p>
-    <w:p>
-      <w:pPr>
-        <w:pStyle w:val="m-5394878258787082074msolistparagraph"/>
-        <w:shd w:val="clear" w:color="auto" w:fill="FFFFFF"/>
-        <w:spacing w:before="0" w:beforeAutospacing="0" w:after="0" w:afterAutospacing="0"/>
-        <w:ind w:left="360"/>
-        <w:rPr>
-          <w:rFonts w:ascii="Calibri" w:hAnsi="Calibri" w:cs="Calibri"/>
-          <w:color w:val="222222"/>
-        </w:rPr>
-      </w:pPr>
-      <w:r>
-        <w:rPr>
-          <w:rFonts w:ascii="Calibri" w:hAnsi="Calibri" w:cs="Calibri"/>
-          <w:color w:val="222222"/>
-        </w:rPr>
-        <w:t xml:space="preserve"> The predictor-selection models (step-wise, PLS) </w:t>
-      </w:r>
-    </w:p>
-    <w:p>
-      <w:pPr>
-        <w:pStyle w:val="m-5394878258787082074msolistparagraph"/>
-        <w:shd w:val="clear" w:color="auto" w:fill="FFFFFF"/>
-        <w:spacing w:before="0" w:beforeAutospacing="0" w:after="0" w:afterAutospacing="0"/>
-        <w:ind w:left="360"/>
-        <w:rPr>
-          <w:rFonts w:ascii="Calibri" w:hAnsi="Calibri" w:cs="Calibri"/>
-          <w:color w:val="222222"/>
-        </w:rPr>
-      </w:pPr>
-    </w:p>
-    <w:p>
-      <w:pPr>
-        <w:pStyle w:val="m-5394878258787082074msolistparagraph"/>
-        <w:shd w:val="clear" w:color="auto" w:fill="FFFFFF"/>
-        <w:spacing w:before="0" w:beforeAutospacing="0" w:after="0" w:afterAutospacing="0"/>
-        <w:ind w:left="360"/>
-        <w:rPr>
-          <w:rFonts w:ascii="Calibri" w:hAnsi="Calibri" w:cs="Calibri"/>
-          <w:color w:val="222222"/>
-        </w:rPr>
-      </w:pPr>
-    </w:p>
-    <w:p>
-      <w:pPr>
-        <w:pStyle w:val="m-5394878258787082074msolistparagraph"/>
-        <w:shd w:val="clear" w:color="auto" w:fill="FFFFFF"/>
-        <w:spacing w:before="0" w:beforeAutospacing="0" w:after="0" w:afterAutospacing="0"/>
-        <w:ind w:left="360"/>
-        <w:rPr>
-          <w:rFonts w:ascii="Calibri" w:hAnsi="Calibri" w:cs="Calibri"/>
-          <w:color w:val="222222"/>
-        </w:rPr>
-      </w:pPr>
-      <w:r>
-        <w:rPr>
-          <w:rFonts w:ascii="Calibri" w:hAnsi="Calibri" w:cs="Calibri"/>
-          <w:color w:val="222222"/>
-        </w:rPr>
-        <w:t>On average, N-fertilization compensated for only 39% of the full penalty</w:t>
-      </w:r>
-      <w:r>
-        <w:rPr>
-          <w:rFonts w:ascii="Calibri" w:hAnsi="Calibri" w:cs="Calibri"/>
-          <w:color w:val="222222"/>
-        </w:rPr>
-        <w:t xml:space="preserve"> (Fig. 5), with t</w:t>
-      </w:r>
-      <w:r>
-        <w:rPr>
-          <w:rFonts w:ascii="Calibri" w:hAnsi="Calibri" w:cs="Calibri"/>
-          <w:color w:val="222222"/>
-        </w:rPr>
-        <w:t xml:space="preserve">he more northern sites’ full penalties </w:t>
-      </w:r>
-      <w:r>
-        <w:rPr>
-          <w:rFonts w:ascii="Calibri" w:hAnsi="Calibri" w:cs="Calibri"/>
-          <w:color w:val="222222"/>
-        </w:rPr>
-        <w:t>being</w:t>
-      </w:r>
-      <w:r>
-        <w:rPr>
-          <w:rFonts w:ascii="Calibri" w:hAnsi="Calibri" w:cs="Calibri"/>
-          <w:color w:val="222222"/>
-        </w:rPr>
-        <w:t xml:space="preserve"> less responsive to N fertilization. </w:t>
-      </w:r>
-      <w:r>
-        <w:rPr>
-          <w:rFonts w:ascii="Calibri" w:hAnsi="Calibri" w:cs="Calibri"/>
-          <w:color w:val="222222"/>
-        </w:rPr>
-        <w:t>L</w:t>
-      </w:r>
-      <w:r>
-        <w:rPr>
-          <w:rFonts w:ascii="Calibri" w:hAnsi="Calibri" w:cs="Calibri"/>
-          <w:color w:val="222222"/>
-        </w:rPr>
-        <w:t xml:space="preserve">ong-term annual rainfall and air temperatures varied with latitude, ranging from </w:t>
-      </w:r>
-      <w:r>
-        <w:rPr>
-          <w:rFonts w:ascii="Calibri" w:hAnsi="Calibri" w:cs="Calibri"/>
-          <w:color w:val="222222"/>
-        </w:rPr>
-        <w:t xml:space="preserve">8.1 deg C and 744 mm of rainfall at the lowest latitude (IL-7) to 13.3 deg C and 1075 at the highest (IA-3). Again due to the uncertainty </w:t>
-      </w:r>
-    </w:p>
+    <w:p/>
     <w:p>
       <w:pPr>
         <w:pStyle w:val="m-5394878258787082074msolistparagraph"/>
@@ -5296,7 +5442,24 @@
         </w:r>
       </w:fldSimple>
       <w:r>
-        <w:t xml:space="preserve"> Percentage of full penalty overcome through nitrogen fertilization</w:t>
+        <w:t xml:space="preserve"> Percentage of full penalty overcome through</w:t>
+      </w:r>
+      <w:r>
+        <w:t xml:space="preserve"> additional</w:t>
+      </w:r>
+      <w:r>
+        <w:t xml:space="preserve"> nitrogen fertilization</w:t>
+      </w:r>
+      <w:r>
+        <w:t xml:space="preserve"> above the rotated maize </w:t>
+      </w:r>
+      <w:proofErr w:type="spellStart"/>
+      <w:r>
+        <w:t>agronoically</w:t>
+      </w:r>
+      <w:proofErr w:type="spellEnd"/>
+      <w:r>
+        <w:t xml:space="preserve"> optimum nitrogen rate</w:t>
       </w:r>
       <w:r>
         <w:t>; bars are conditional means, line ranges are 95% confidence intervals around the means, dotted line is overall marginal mean</w:t>
@@ -5725,7 +5888,23 @@
     </w:p>
     <w:p>
       <w:r>
-        <w:t xml:space="preserve">Based on the experimental data analysis, variation in the CMpen is driven by variation in the continuous maize yields, not in the rotated maize yields. This means there is stronger evidence that the CMpen is the result of yield-suppressing mechanisms in the continuous maize system, rather than yield-enhancing  mechanisms in the rotated maize system. Therefore, our efforts focused on understanding mechanisms in the continuous maize system that may limit the system’s expression of yield potential. </w:t>
+        <w:t xml:space="preserve">Based on the experimental data analysis, variation in the </w:t>
+      </w:r>
+      <w:proofErr w:type="spellStart"/>
+      <w:r>
+        <w:t>CMpen</w:t>
+      </w:r>
+      <w:proofErr w:type="spellEnd"/>
+      <w:r>
+        <w:t xml:space="preserve"> is driven by variation in the continuous maize yields, not in the rotated maize yields. This means there is stronger evidence that the </w:t>
+      </w:r>
+      <w:proofErr w:type="spellStart"/>
+      <w:r>
+        <w:t>CMpen</w:t>
+      </w:r>
+      <w:proofErr w:type="spellEnd"/>
+      <w:r>
+        <w:t xml:space="preserve"> is the result of yield-suppressing mechanisms in the continuous maize system, rather than yield-enhancing  mechanisms in the rotated maize system. Therefore, our efforts focused on understanding mechanisms in the continuous maize system that may limit the system’s expression of yield potential. </w:t>
       </w:r>
     </w:p>
     <w:p>
@@ -5938,7 +6117,23 @@
           </w:tcPr>
           <w:p>
             <w:r>
-              <w:t xml:space="preserve">When left on the soil surface, maize residue harbors innoculants for maize foliar diseases such as XX. Tillage is recommended to reduce inoculant amount (CITE), but it is possible even small amounts of surface residue is sufficient to incudce foliar diseases at a level that significantly affects maize yields.  </w:t>
+              <w:t xml:space="preserve">When left on the soil surface, maize residue harbors </w:t>
+            </w:r>
+            <w:proofErr w:type="spellStart"/>
+            <w:r>
+              <w:t>innoculants</w:t>
+            </w:r>
+            <w:proofErr w:type="spellEnd"/>
+            <w:r>
+              <w:t xml:space="preserve"> for maize foliar diseases such as XX. Tillage is recommended to reduce inoculant amount (CITE), but it is possible even small amounts of surface residue is sufficient to </w:t>
+            </w:r>
+            <w:proofErr w:type="spellStart"/>
+            <w:r>
+              <w:t>incudce</w:t>
+            </w:r>
+            <w:proofErr w:type="spellEnd"/>
+            <w:r>
+              <w:t xml:space="preserve"> foliar diseases at a level that significantly affects maize yields.  </w:t>
             </w:r>
           </w:p>
         </w:tc>
@@ -6203,7 +6398,23 @@
                 <w:rFonts w:ascii="Calibri" w:eastAsia="Times New Roman" w:hAnsi="Calibri" w:cs="Calibri"/>
                 <w:color w:val="000000"/>
               </w:rPr>
-              <w:t xml:space="preserve"> root_depth_rate </w:t>
+              <w:t xml:space="preserve"> </w:t>
+            </w:r>
+            <w:proofErr w:type="spellStart"/>
+            <w:r>
+              <w:rPr>
+                <w:rFonts w:ascii="Calibri" w:eastAsia="Times New Roman" w:hAnsi="Calibri" w:cs="Calibri"/>
+                <w:color w:val="000000"/>
+              </w:rPr>
+              <w:t>root_depth_rate</w:t>
+            </w:r>
+            <w:proofErr w:type="spellEnd"/>
+            <w:r>
+              <w:rPr>
+                <w:rFonts w:ascii="Calibri" w:eastAsia="Times New Roman" w:hAnsi="Calibri" w:cs="Calibri"/>
+                <w:color w:val="000000"/>
+              </w:rPr>
+              <w:t xml:space="preserve"> </w:t>
             </w:r>
             <w:r>
               <w:rPr>
@@ -6260,7 +6471,23 @@
                 <w:rFonts w:ascii="Calibri" w:eastAsia="Times New Roman" w:hAnsi="Calibri" w:cs="Calibri"/>
                 <w:color w:val="000000"/>
               </w:rPr>
-              <w:t>owered head_grain_no_max from 770 to 720</w:t>
+              <w:t xml:space="preserve">owered </w:t>
+            </w:r>
+            <w:proofErr w:type="spellStart"/>
+            <w:r>
+              <w:rPr>
+                <w:rFonts w:ascii="Calibri" w:eastAsia="Times New Roman" w:hAnsi="Calibri" w:cs="Calibri"/>
+                <w:color w:val="000000"/>
+              </w:rPr>
+              <w:t>head_grain_no_max</w:t>
+            </w:r>
+            <w:proofErr w:type="spellEnd"/>
+            <w:r>
+              <w:rPr>
+                <w:rFonts w:ascii="Calibri" w:eastAsia="Times New Roman" w:hAnsi="Calibri" w:cs="Calibri"/>
+                <w:color w:val="000000"/>
+              </w:rPr>
+              <w:t xml:space="preserve"> from 770 to 720</w:t>
             </w:r>
           </w:p>
         </w:tc>
@@ -6737,23 +6964,39 @@
       <w:r>
         <w:t>Based on the data available, it is not possible to say whether the maize yield increases are due to weather, increased yield potential of newer varieties, management changes etc. Exploring the drivers of increases in Midwestern maize yields over time has been the subject of multiple investigations (</w:t>
       </w:r>
+      <w:proofErr w:type="spellStart"/>
       <w:r>
         <w:rPr>
           <w:color w:val="FF0000"/>
         </w:rPr>
-        <w:t xml:space="preserve">Tollenar et al. 2017, </w:t>
-      </w:r>
+        <w:t>Tollenar</w:t>
+      </w:r>
+      <w:proofErr w:type="spellEnd"/>
       <w:r>
         <w:rPr>
           <w:color w:val="FF0000"/>
         </w:rPr>
+        <w:t xml:space="preserve"> et al. 2017, </w:t>
+      </w:r>
+      <w:r>
+        <w:rPr>
+          <w:color w:val="FF0000"/>
+        </w:rPr>
         <w:t xml:space="preserve">Assefa et al. 2018, </w:t>
       </w:r>
+      <w:proofErr w:type="spellStart"/>
       <w:r>
         <w:rPr>
           <w:color w:val="FF0000"/>
         </w:rPr>
-        <w:t>Kucharik 2008, Lobe</w:t>
+        <w:t>Kucharik</w:t>
+      </w:r>
+      <w:proofErr w:type="spellEnd"/>
+      <w:r>
+        <w:rPr>
+          <w:color w:val="FF0000"/>
+        </w:rPr>
+        <w:t xml:space="preserve"> 2008, Lobe</w:t>
       </w:r>
       <w:r>
         <w:rPr>
@@ -6776,6 +7019,11 @@
     <w:p>
       <w:r>
         <w:t>The N-penalty was not correlated with the previous year’s continuous maize yields, which represent a rough estimation of the amount of residue produced. This suggests the nitrogen ….</w:t>
+      </w:r>
+    </w:p>
+    <w:p>
+      <w:r>
+        <w:t xml:space="preserve">The more northern sites’ full penalties being less responsive to N fertilization. Long-term annual rainfall and air temperatures varied with latitude, ranging from 8.1 deg C and 744 mm of rainfall at the lowest latitude (IL-7) to 13.3 deg C and 1075 at the highest (IA-3). Again due to the uncertainty </w:t>
       </w:r>
     </w:p>
     <w:p/>

</xml_diff>